<commit_message>
Updates to Disposal #595
</commit_message>
<xml_diff>
--- a/design/Design Specification - Capture - GH 595 - CR14068 Disposal Enhancements 3.docx
+++ b/design/Design Specification - Capture - GH 595 - CR14068 Disposal Enhancements 3.docx
@@ -2256,7 +2256,6 @@
               </w:rPr>
               <w:t xml:space="preserve">Variable name: </w:t>
             </w:r>
-            <w:proofErr w:type="spellStart"/>
             <w:r>
               <w:rPr>
                 <w:rFonts w:asciiTheme="minorHAnsi" w:hAnsiTheme="minorHAnsi" w:cs="Arial"/>
@@ -2265,7 +2264,6 @@
               </w:rPr>
               <w:t>containerAssetCost</w:t>
             </w:r>
-            <w:proofErr w:type="spellEnd"/>
           </w:p>
           <w:p>
             <w:pPr>
@@ -2405,12 +2403,14 @@
                 <w:rFonts w:asciiTheme="minorHAnsi" w:hAnsiTheme="minorHAnsi"/>
               </w:rPr>
             </w:pPr>
+            <w:bookmarkStart w:id="15" w:name="_GoBack"/>
             <w:r>
               <w:rPr>
                 <w:rFonts w:asciiTheme="minorHAnsi" w:hAnsiTheme="minorHAnsi"/>
               </w:rPr>
               <w:t>Open up authorized by field to be edited so that multiple proposals can be sent out of the same configuration but with different account information and authorized by name.  XML tag should remain the same as current</w:t>
             </w:r>
+            <w:bookmarkEnd w:id="15"/>
           </w:p>
         </w:tc>
         <w:tc>
@@ -2553,27 +2553,7 @@
                 <w:color w:val="333333"/>
                 <w:shd w:val="clear" w:color="auto" w:fill="FFFFFF"/>
               </w:rPr>
-              <w:t xml:space="preserve">Allow reps to check a box "show rebate". If checked, disposal rate does not appear on line item grid. A new line appears with "Rebate" as the description. Rate gets passed to </w:t>
-            </w:r>
-            <w:proofErr w:type="spellStart"/>
-            <w:r>
-              <w:rPr>
-                <w:rFonts w:asciiTheme="minorHAnsi" w:hAnsiTheme="minorHAnsi" w:cs="Helvetica"/>
-                <w:strike/>
-                <w:color w:val="333333"/>
-                <w:shd w:val="clear" w:color="auto" w:fill="FFFFFF"/>
-              </w:rPr>
-              <w:t>infopro</w:t>
-            </w:r>
-            <w:proofErr w:type="spellEnd"/>
-            <w:r>
-              <w:rPr>
-                <w:rFonts w:asciiTheme="minorHAnsi" w:hAnsiTheme="minorHAnsi" w:cs="Helvetica"/>
-                <w:strike/>
-                <w:color w:val="333333"/>
-                <w:shd w:val="clear" w:color="auto" w:fill="FFFFFF"/>
-              </w:rPr>
-              <w:t xml:space="preserve"> as DSP at $0 and RBB at the rebated rate. No fees are charged on the RBB / rebated amount</w:t>
+              <w:t>Allow reps to check a box "show rebate". If checked, disposal rate does not appear on line item grid. A new line appears with "Rebate" as the description. Rate gets passed to infopro as DSP at $0 and RBB at the rebated rate. No fees are charged on the RBB / rebated amount</w:t>
             </w:r>
           </w:p>
           <w:p>
@@ -2597,27 +2577,7 @@
                 <w:color w:val="333333"/>
                 <w:shd w:val="clear" w:color="auto" w:fill="FFFFFF"/>
               </w:rPr>
-              <w:t xml:space="preserve">If box is unchecked, show disposal rate as negative, including negative ERF/FRF amounts, which would be calculated in the total fee amount section on the proposal (so negatives reduce total fee amount). Load rate into </w:t>
-            </w:r>
-            <w:proofErr w:type="spellStart"/>
-            <w:r>
-              <w:rPr>
-                <w:rFonts w:asciiTheme="minorHAnsi" w:hAnsiTheme="minorHAnsi" w:cs="Helvetica"/>
-                <w:strike/>
-                <w:color w:val="333333"/>
-                <w:shd w:val="clear" w:color="auto" w:fill="FFFFFF"/>
-              </w:rPr>
-              <w:t>infopro</w:t>
-            </w:r>
-            <w:proofErr w:type="spellEnd"/>
-            <w:r>
-              <w:rPr>
-                <w:rFonts w:asciiTheme="minorHAnsi" w:hAnsiTheme="minorHAnsi" w:cs="Helvetica"/>
-                <w:strike/>
-                <w:color w:val="333333"/>
-                <w:shd w:val="clear" w:color="auto" w:fill="FFFFFF"/>
-              </w:rPr>
-              <w:t xml:space="preserve"> as DSP with a negative amount. No RBB loaded</w:t>
+              <w:t>If box is unchecked, show disposal rate as negative, including negative ERF/FRF amounts, which would be calculated in the total fee amount section on the proposal (so negatives reduce total fee amount). Load rate into infopro as DSP with a negative amount. No RBB loaded</w:t>
             </w:r>
           </w:p>
           <w:p>
@@ -2898,6 +2858,7 @@
               <w:rPr>
                 <w:rFonts w:asciiTheme="minorHAnsi" w:hAnsiTheme="minorHAnsi" w:cs="Helvetica"/>
                 <w:color w:val="333333"/>
+                <w:highlight w:val="yellow"/>
                 <w:shd w:val="clear" w:color="auto" w:fill="FFFFFF"/>
               </w:rPr>
               <w:t>Remove 'Overage' from 'Flat Rate + Overage'</w:t>
@@ -2959,7 +2920,6 @@
                 <w:rFonts w:asciiTheme="minorHAnsi" w:hAnsiTheme="minorHAnsi"/>
               </w:rPr>
             </w:pPr>
-            <w:bookmarkStart w:id="15" w:name="_GoBack"/>
             <w:r>
               <w:rPr>
                 <w:rFonts w:asciiTheme="minorHAnsi" w:hAnsiTheme="minorHAnsi" w:cs="Helvetica"/>
@@ -2968,7 +2928,6 @@
               </w:rPr>
               <w:t>Floor showing as below Cost</w:t>
             </w:r>
-            <w:bookmarkEnd w:id="15"/>
           </w:p>
         </w:tc>
         <w:tc>
@@ -3084,6 +3043,7 @@
                 <w:color w:val="333333"/>
                 <w:sz w:val="21"/>
                 <w:szCs w:val="21"/>
+                <w:highlight w:val="yellow"/>
                 <w:shd w:val="clear" w:color="auto" w:fill="FFFFFF"/>
               </w:rPr>
               <w:t>When doing a small container, customer owned compactor and do not enter an installation cost, get constraint error</w:t>
@@ -3507,7 +3467,7 @@
       <w:rPr>
         <w:noProof/>
       </w:rPr>
-      <w:t>6/10/2015 7:23:20 AM</w:t>
+      <w:t>6/15/2015 8:32:40 AM</w:t>
     </w:r>
     <w:r>
       <w:rPr>
@@ -9248,6 +9208,21 @@
 </file>
 
 <file path=customXml/item1.xml><?xml version="1.0" encoding="utf-8"?>
+<p:properties xmlns:p="http://schemas.microsoft.com/office/2006/metadata/properties" xmlns:xsi="http://www.w3.org/2001/XMLSchema-instance">
+  <documentManagement/>
+</p:properties>
+</file>
+
+<file path=customXml/item2.xml><?xml version="1.0" encoding="utf-8"?>
+<?mso-contentType ?>
+<FormTemplates xmlns="http://schemas.microsoft.com/sharepoint/v3/contenttype/forms">
+  <Display>DocumentLibraryForm</Display>
+  <Edit>DocumentLibraryForm</Edit>
+  <New>DocumentLibraryForm</New>
+</FormTemplates>
+</file>
+
+<file path=customXml/item3.xml><?xml version="1.0" encoding="utf-8"?>
 <ct:contentTypeSchema xmlns:ct="http://schemas.microsoft.com/office/2006/metadata/contentType" xmlns:ma="http://schemas.microsoft.com/office/2006/metadata/properties/metaAttributes" ct:_="" ma:_="" ma:contentTypeName="Document" ma:contentTypeID="0x01010007B1D441ADEC8642ABD94220A12323FC" ma:contentTypeVersion="0" ma:contentTypeDescription="Create a new document." ma:contentTypeScope="" ma:versionID="004e9817178017d7dbe120b842248b7f">
   <xsd:schema xmlns:xsd="http://www.w3.org/2001/XMLSchema" xmlns:xs="http://www.w3.org/2001/XMLSchema" xmlns:p="http://schemas.microsoft.com/office/2006/metadata/properties" targetNamespace="http://schemas.microsoft.com/office/2006/metadata/properties" ma:root="true" ma:fieldsID="c64490b4aec6201516c3a874156f37b2">
     <xsd:element name="properties">
@@ -9361,26 +9336,27 @@
 </ct:contentTypeSchema>
 </file>
 
-<file path=customXml/item2.xml><?xml version="1.0" encoding="utf-8"?>
-<?mso-contentType ?>
-<FormTemplates xmlns="http://schemas.microsoft.com/sharepoint/v3/contenttype/forms">
-  <Display>DocumentLibraryForm</Display>
-  <Edit>DocumentLibraryForm</Edit>
-  <New>DocumentLibraryForm</New>
-</FormTemplates>
-</file>
-
-<file path=customXml/item3.xml><?xml version="1.0" encoding="utf-8"?>
-<p:properties xmlns:p="http://schemas.microsoft.com/office/2006/metadata/properties" xmlns:xsi="http://www.w3.org/2001/XMLSchema-instance">
-  <documentManagement/>
-</p:properties>
-</file>
-
 <file path=customXml/item4.xml><?xml version="1.0" encoding="utf-8"?>
 <b:Sources xmlns:b="http://schemas.openxmlformats.org/officeDocument/2006/bibliography" xmlns="http://schemas.openxmlformats.org/officeDocument/2006/bibliography" SelectedStyle="\APA.XSL" StyleName="APA"/>
 </file>
 
 <file path=customXml/itemProps1.xml><?xml version="1.0" encoding="utf-8"?>
+<ds:datastoreItem xmlns:ds="http://schemas.openxmlformats.org/officeDocument/2006/customXml" ds:itemID="{E5265DE5-3E8E-4120-8280-8EC419E03148}">
+  <ds:schemaRefs>
+    <ds:schemaRef ds:uri="http://schemas.microsoft.com/office/2006/metadata/properties"/>
+  </ds:schemaRefs>
+</ds:datastoreItem>
+</file>
+
+<file path=customXml/itemProps2.xml><?xml version="1.0" encoding="utf-8"?>
+<ds:datastoreItem xmlns:ds="http://schemas.openxmlformats.org/officeDocument/2006/customXml" ds:itemID="{3CBB50F0-8F85-42BF-AC23-9DA2DC66E259}">
+  <ds:schemaRefs>
+    <ds:schemaRef ds:uri="http://schemas.microsoft.com/sharepoint/v3/contenttype/forms"/>
+  </ds:schemaRefs>
+</ds:datastoreItem>
+</file>
+
+<file path=customXml/itemProps3.xml><?xml version="1.0" encoding="utf-8"?>
 <ds:datastoreItem xmlns:ds="http://schemas.openxmlformats.org/officeDocument/2006/customXml" ds:itemID="{BA7BD11F-C275-40DD-82C9-C791F093B530}">
   <ds:schemaRefs>
     <ds:schemaRef ds:uri="http://schemas.microsoft.com/office/2006/metadata/contentType"/>
@@ -9396,24 +9372,8 @@
 </ds:datastoreItem>
 </file>
 
-<file path=customXml/itemProps2.xml><?xml version="1.0" encoding="utf-8"?>
-<ds:datastoreItem xmlns:ds="http://schemas.openxmlformats.org/officeDocument/2006/customXml" ds:itemID="{3CBB50F0-8F85-42BF-AC23-9DA2DC66E259}">
-  <ds:schemaRefs>
-    <ds:schemaRef ds:uri="http://schemas.microsoft.com/sharepoint/v3/contenttype/forms"/>
-  </ds:schemaRefs>
-</ds:datastoreItem>
-</file>
-
-<file path=customXml/itemProps3.xml><?xml version="1.0" encoding="utf-8"?>
-<ds:datastoreItem xmlns:ds="http://schemas.openxmlformats.org/officeDocument/2006/customXml" ds:itemID="{E5265DE5-3E8E-4120-8280-8EC419E03148}">
-  <ds:schemaRefs>
-    <ds:schemaRef ds:uri="http://schemas.microsoft.com/office/2006/metadata/properties"/>
-  </ds:schemaRefs>
-</ds:datastoreItem>
-</file>
-
 <file path=customXml/itemProps4.xml><?xml version="1.0" encoding="utf-8"?>
-<ds:datastoreItem xmlns:ds="http://schemas.openxmlformats.org/officeDocument/2006/customXml" ds:itemID="{CDE5A8C9-8913-429C-80CC-726A22A4B4E3}">
+<ds:datastoreItem xmlns:ds="http://schemas.openxmlformats.org/officeDocument/2006/customXml" ds:itemID="{4D3124DD-DC15-41D3-AC92-D5D6A03BF326}">
   <ds:schemaRefs>
     <ds:schemaRef ds:uri="http://schemas.openxmlformats.org/officeDocument/2006/bibliography"/>
   </ds:schemaRefs>

</xml_diff>